<commit_message>
création du dossier avec les diagrammes
</commit_message>
<xml_diff>
--- a/Creer-administrer-une-base-de-donnees_modeledecopie-v2.docx
+++ b/Creer-administrer-une-base-de-donnees_modeledecopie-v2.docx
@@ -1385,6 +1385,144 @@
           <w:szCs w:val="21"/>
         </w:rPr>
       </w:pPr>
+      <w:r>
+        <w:rPr>
+          <w:noProof/>
+          <w:color w:val="000000"/>
+          <w:sz w:val="21"/>
+          <w:szCs w:val="21"/>
+        </w:rPr>
+        <w:drawing>
+          <wp:inline distT="0" distB="0" distL="0" distR="0" wp14:anchorId="6456072A" wp14:editId="038A23F2">
+            <wp:extent cx="5760720" cy="3214370"/>
+            <wp:effectExtent l="0" t="0" r="5080" b="0"/>
+            <wp:docPr id="5" name="Image 5"/>
+            <wp:cNvGraphicFramePr>
+              <a:graphicFrameLocks xmlns:a="http://schemas.openxmlformats.org/drawingml/2006/main" noChangeAspect="1"/>
+            </wp:cNvGraphicFramePr>
+            <a:graphic xmlns:a="http://schemas.openxmlformats.org/drawingml/2006/main">
+              <a:graphicData uri="http://schemas.openxmlformats.org/drawingml/2006/picture">
+                <pic:pic xmlns:pic="http://schemas.openxmlformats.org/drawingml/2006/picture">
+                  <pic:nvPicPr>
+                    <pic:cNvPr id="5" name="Image 5"/>
+                    <pic:cNvPicPr/>
+                  </pic:nvPicPr>
+                  <pic:blipFill>
+                    <a:blip r:embed="rId10" cstate="print">
+                      <a:extLst>
+                        <a:ext uri="{28A0092B-C50C-407E-A947-70E740481C1C}">
+                          <a14:useLocalDpi xmlns:a14="http://schemas.microsoft.com/office/drawing/2010/main" val="0"/>
+                        </a:ext>
+                      </a:extLst>
+                    </a:blip>
+                    <a:stretch>
+                      <a:fillRect/>
+                    </a:stretch>
+                  </pic:blipFill>
+                  <pic:spPr>
+                    <a:xfrm>
+                      <a:off x="0" y="0"/>
+                      <a:ext cx="5760720" cy="3214370"/>
+                    </a:xfrm>
+                    <a:prstGeom prst="rect">
+                      <a:avLst/>
+                    </a:prstGeom>
+                  </pic:spPr>
+                </pic:pic>
+              </a:graphicData>
+            </a:graphic>
+          </wp:inline>
+        </w:drawing>
+      </w:r>
+    </w:p>
+    <w:p>
+      <w:pPr>
+        <w:pBdr>
+          <w:top w:val="single" w:sz="4" w:space="1" w:color="auto"/>
+          <w:left w:val="single" w:sz="4" w:space="1" w:color="auto"/>
+          <w:bottom w:val="single" w:sz="4" w:space="1" w:color="auto"/>
+          <w:right w:val="single" w:sz="4" w:space="1" w:color="auto"/>
+          <w:between w:val="nil"/>
+        </w:pBdr>
+        <w:rPr>
+          <w:color w:val="000000"/>
+          <w:sz w:val="21"/>
+          <w:szCs w:val="21"/>
+        </w:rPr>
+      </w:pPr>
+      <w:r>
+        <w:rPr>
+          <w:color w:val="000000"/>
+          <w:sz w:val="21"/>
+          <w:szCs w:val="21"/>
+        </w:rPr>
+        <w:t xml:space="preserve">Il en découle en toute logique un Modèle Logique de Données (MLD) dans lequel les associations sont transformées selon le type de relations. L’identifiant des entités fortes va remplacer la relation définie dans le MCD. J’ai ensuite pu finir de préparer le Modèle Physique de Données pour avoir les tables de la Base de Données (BD). Toutes les propriétés ont donc un type de donnée associé. Il découle également de chaque identifiant, une clé primaire ou étrangère. </w:t>
+      </w:r>
+    </w:p>
+    <w:p>
+      <w:pPr>
+        <w:pBdr>
+          <w:top w:val="single" w:sz="4" w:space="1" w:color="auto"/>
+          <w:left w:val="single" w:sz="4" w:space="1" w:color="auto"/>
+          <w:bottom w:val="single" w:sz="4" w:space="1" w:color="auto"/>
+          <w:right w:val="single" w:sz="4" w:space="1" w:color="auto"/>
+          <w:between w:val="nil"/>
+        </w:pBdr>
+        <w:rPr>
+          <w:color w:val="000000"/>
+          <w:sz w:val="21"/>
+          <w:szCs w:val="21"/>
+        </w:rPr>
+      </w:pPr>
+      <w:r>
+        <w:rPr>
+          <w:noProof/>
+          <w:color w:val="000000"/>
+          <w:sz w:val="21"/>
+          <w:szCs w:val="21"/>
+        </w:rPr>
+        <w:drawing>
+          <wp:inline distT="0" distB="0" distL="0" distR="0" wp14:anchorId="37D28A4C" wp14:editId="6712C928">
+            <wp:extent cx="5760720" cy="3194050"/>
+            <wp:effectExtent l="0" t="0" r="5080" b="6350"/>
+            <wp:docPr id="8" name="Image 8"/>
+            <wp:cNvGraphicFramePr>
+              <a:graphicFrameLocks xmlns:a="http://schemas.openxmlformats.org/drawingml/2006/main" noChangeAspect="1"/>
+            </wp:cNvGraphicFramePr>
+            <a:graphic xmlns:a="http://schemas.openxmlformats.org/drawingml/2006/main">
+              <a:graphicData uri="http://schemas.openxmlformats.org/drawingml/2006/picture">
+                <pic:pic xmlns:pic="http://schemas.openxmlformats.org/drawingml/2006/picture">
+                  <pic:nvPicPr>
+                    <pic:cNvPr id="8" name="Image 8"/>
+                    <pic:cNvPicPr/>
+                  </pic:nvPicPr>
+                  <pic:blipFill>
+                    <a:blip r:embed="rId11" cstate="print">
+                      <a:extLst>
+                        <a:ext uri="{28A0092B-C50C-407E-A947-70E740481C1C}">
+                          <a14:useLocalDpi xmlns:a14="http://schemas.microsoft.com/office/drawing/2010/main" val="0"/>
+                        </a:ext>
+                      </a:extLst>
+                    </a:blip>
+                    <a:stretch>
+                      <a:fillRect/>
+                    </a:stretch>
+                  </pic:blipFill>
+                  <pic:spPr>
+                    <a:xfrm>
+                      <a:off x="0" y="0"/>
+                      <a:ext cx="5760720" cy="3194050"/>
+                    </a:xfrm>
+                    <a:prstGeom prst="rect">
+                      <a:avLst/>
+                    </a:prstGeom>
+                  </pic:spPr>
+                </pic:pic>
+              </a:graphicData>
+            </a:graphic>
+          </wp:inline>
+        </w:drawing>
+      </w:r>
     </w:p>
     <w:p>
       <w:pPr>
@@ -1517,6 +1655,7 @@
           <w:sz w:val="21"/>
           <w:szCs w:val="21"/>
         </w:rPr>
+        <w:lastRenderedPageBreak/>
         <w:t xml:space="preserve">Pour les diagrammes des cas d’utilisation et d’activité : </w:t>
       </w:r>
       <w:r>
@@ -2050,10 +2189,10 @@
       </w:pPr>
     </w:p>
     <w:sectPr>
-      <w:headerReference w:type="even" r:id="rId10"/>
-      <w:headerReference w:type="default" r:id="rId11"/>
-      <w:footerReference w:type="default" r:id="rId12"/>
-      <w:headerReference w:type="first" r:id="rId13"/>
+      <w:headerReference w:type="even" r:id="rId12"/>
+      <w:headerReference w:type="default" r:id="rId13"/>
+      <w:footerReference w:type="default" r:id="rId14"/>
+      <w:headerReference w:type="first" r:id="rId15"/>
       <w:pgSz w:w="11906" w:h="16838"/>
       <w:pgMar w:top="1418" w:right="1417" w:bottom="1417" w:left="1417" w:header="708" w:footer="426" w:gutter="0"/>
       <w:pgNumType w:start="1"/>

</xml_diff>

<commit_message>
ajout des relations binaires
</commit_message>
<xml_diff>
--- a/Creer-administrer-une-base-de-donnees_modeledecopie-v2.docx
+++ b/Creer-administrer-une-base-de-donnees_modeledecopie-v2.docx
@@ -1456,7 +1456,7 @@
           <w:sz w:val="21"/>
           <w:szCs w:val="21"/>
         </w:rPr>
-        <w:t xml:space="preserve">Il en découle en toute logique un Modèle Logique de Données (MLD) dans lequel les associations sont transformées selon le type de relations. L’identifiant des entités fortes va remplacer la relation définie dans le MCD. J’ai ensuite pu finir de préparer le Modèle Physique de Données pour avoir les tables de la Base de Données (BD). Toutes les propriétés ont donc un type de donnée associé. Il découle également de chaque identifiant, une clé primaire ou étrangère. </w:t>
+        <w:t xml:space="preserve">Il en découle en toute logique un Modèle Logique de Données (MLD) dans lequel les associations sont transformées selon le type de relations. L’identifiant des entités fortes va remplacer la relation définie dans le MCD. </w:t>
       </w:r>
     </w:p>
     <w:p>
@@ -1482,10 +1482,10 @@
           <w:szCs w:val="21"/>
         </w:rPr>
         <w:drawing>
-          <wp:inline distT="0" distB="0" distL="0" distR="0" wp14:anchorId="37D28A4C" wp14:editId="6712C928">
+          <wp:inline distT="0" distB="0" distL="0" distR="0" wp14:anchorId="2C297DF8" wp14:editId="2DC961AD">
             <wp:extent cx="5760720" cy="3194050"/>
             <wp:effectExtent l="0" t="0" r="5080" b="6350"/>
-            <wp:docPr id="8" name="Image 8"/>
+            <wp:docPr id="9" name="Image 9"/>
             <wp:cNvGraphicFramePr>
               <a:graphicFrameLocks xmlns:a="http://schemas.openxmlformats.org/drawingml/2006/main" noChangeAspect="1"/>
             </wp:cNvGraphicFramePr>
@@ -1493,7 +1493,7 @@
               <a:graphicData uri="http://schemas.openxmlformats.org/drawingml/2006/picture">
                 <pic:pic xmlns:pic="http://schemas.openxmlformats.org/drawingml/2006/picture">
                   <pic:nvPicPr>
-                    <pic:cNvPr id="8" name="Image 8"/>
+                    <pic:cNvPr id="9" name="Image 9"/>
                     <pic:cNvPicPr/>
                   </pic:nvPicPr>
                   <pic:blipFill>
@@ -1527,6 +1527,206 @@
     <w:p>
       <w:pPr>
         <w:pBdr>
+          <w:top w:val="single" w:sz="4" w:space="1" w:color="auto"/>
+          <w:left w:val="single" w:sz="4" w:space="1" w:color="auto"/>
+          <w:bottom w:val="single" w:sz="4" w:space="1" w:color="auto"/>
+          <w:right w:val="single" w:sz="4" w:space="1" w:color="auto"/>
+          <w:between w:val="nil"/>
+        </w:pBdr>
+        <w:rPr>
+          <w:color w:val="000000"/>
+          <w:sz w:val="21"/>
+          <w:szCs w:val="21"/>
+        </w:rPr>
+      </w:pPr>
+      <w:r>
+        <w:rPr>
+          <w:color w:val="000000"/>
+          <w:sz w:val="21"/>
+          <w:szCs w:val="21"/>
+        </w:rPr>
+        <w:t xml:space="preserve">J’ai ensuite pu finir de préparer le Modèle Physique de Données pour avoir les tables de la Base de Données (BD). Toutes les propriétés ont donc un type de donnée associé. Il découle également de chaque identifiant, une clé primaire ou étrangère. </w:t>
+      </w:r>
+    </w:p>
+    <w:p>
+      <w:pPr>
+        <w:pBdr>
+          <w:top w:val="single" w:sz="4" w:space="1" w:color="auto"/>
+          <w:left w:val="single" w:sz="4" w:space="1" w:color="auto"/>
+          <w:bottom w:val="single" w:sz="4" w:space="1" w:color="auto"/>
+          <w:right w:val="single" w:sz="4" w:space="1" w:color="auto"/>
+          <w:between w:val="nil"/>
+        </w:pBdr>
+        <w:rPr>
+          <w:color w:val="000000"/>
+          <w:sz w:val="21"/>
+          <w:szCs w:val="21"/>
+        </w:rPr>
+      </w:pPr>
+      <w:r>
+        <w:rPr>
+          <w:noProof/>
+          <w:color w:val="000000"/>
+          <w:sz w:val="21"/>
+          <w:szCs w:val="21"/>
+        </w:rPr>
+        <w:lastRenderedPageBreak/>
+        <w:drawing>
+          <wp:inline distT="0" distB="0" distL="0" distR="0" wp14:anchorId="37D28A4C" wp14:editId="6712C928">
+            <wp:extent cx="5760720" cy="3194050"/>
+            <wp:effectExtent l="0" t="0" r="5080" b="6350"/>
+            <wp:docPr id="8" name="Image 8"/>
+            <wp:cNvGraphicFramePr>
+              <a:graphicFrameLocks xmlns:a="http://schemas.openxmlformats.org/drawingml/2006/main" noChangeAspect="1"/>
+            </wp:cNvGraphicFramePr>
+            <a:graphic xmlns:a="http://schemas.openxmlformats.org/drawingml/2006/main">
+              <a:graphicData uri="http://schemas.openxmlformats.org/drawingml/2006/picture">
+                <pic:pic xmlns:pic="http://schemas.openxmlformats.org/drawingml/2006/picture">
+                  <pic:nvPicPr>
+                    <pic:cNvPr id="8" name="Image 8"/>
+                    <pic:cNvPicPr/>
+                  </pic:nvPicPr>
+                  <pic:blipFill>
+                    <a:blip r:embed="rId12" cstate="print">
+                      <a:extLst>
+                        <a:ext uri="{28A0092B-C50C-407E-A947-70E740481C1C}">
+                          <a14:useLocalDpi xmlns:a14="http://schemas.microsoft.com/office/drawing/2010/main" val="0"/>
+                        </a:ext>
+                      </a:extLst>
+                    </a:blip>
+                    <a:stretch>
+                      <a:fillRect/>
+                    </a:stretch>
+                  </pic:blipFill>
+                  <pic:spPr>
+                    <a:xfrm>
+                      <a:off x="0" y="0"/>
+                      <a:ext cx="5760720" cy="3194050"/>
+                    </a:xfrm>
+                    <a:prstGeom prst="rect">
+                      <a:avLst/>
+                    </a:prstGeom>
+                  </pic:spPr>
+                </pic:pic>
+              </a:graphicData>
+            </a:graphic>
+          </wp:inline>
+        </w:drawing>
+      </w:r>
+    </w:p>
+    <w:p>
+      <w:pPr>
+        <w:pBdr>
+          <w:top w:val="single" w:sz="4" w:space="1" w:color="auto"/>
+          <w:left w:val="single" w:sz="4" w:space="1" w:color="auto"/>
+          <w:bottom w:val="single" w:sz="4" w:space="1" w:color="auto"/>
+          <w:right w:val="single" w:sz="4" w:space="1" w:color="auto"/>
+          <w:between w:val="nil"/>
+        </w:pBdr>
+        <w:rPr>
+          <w:color w:val="000000"/>
+          <w:sz w:val="21"/>
+          <w:szCs w:val="21"/>
+        </w:rPr>
+      </w:pPr>
+      <w:r>
+        <w:rPr>
+          <w:color w:val="000000"/>
+          <w:sz w:val="21"/>
+          <w:szCs w:val="21"/>
+        </w:rPr>
+        <w:t>A partir de ce dernier diagramme il est donc possible de définir aisément les tables de données de notre BD. L’ensemble des commandes SQL est visible dans le fichier « </w:t>
+      </w:r>
+      <w:proofErr w:type="spellStart"/>
+      <w:r>
+        <w:rPr>
+          <w:color w:val="000000"/>
+          <w:sz w:val="21"/>
+          <w:szCs w:val="21"/>
+        </w:rPr>
+        <w:t>Commandes.sql</w:t>
+      </w:r>
+      <w:proofErr w:type="spellEnd"/>
+      <w:r>
+        <w:rPr>
+          <w:color w:val="000000"/>
+          <w:sz w:val="21"/>
+          <w:szCs w:val="21"/>
+        </w:rPr>
+        <w:t xml:space="preserve"> » Pour des raisons de compréhension j’ai choisi de garder la définition des tables et attributs en français même s’il est plus courant en programmation de faire l’ensemble en anglais. </w:t>
+      </w:r>
+    </w:p>
+    <w:p>
+      <w:pPr>
+        <w:pBdr>
+          <w:top w:val="single" w:sz="4" w:space="1" w:color="auto"/>
+          <w:left w:val="single" w:sz="4" w:space="1" w:color="auto"/>
+          <w:bottom w:val="single" w:sz="4" w:space="1" w:color="auto"/>
+          <w:right w:val="single" w:sz="4" w:space="1" w:color="auto"/>
+          <w:between w:val="nil"/>
+        </w:pBdr>
+        <w:rPr>
+          <w:color w:val="000000"/>
+          <w:sz w:val="21"/>
+          <w:szCs w:val="21"/>
+        </w:rPr>
+      </w:pPr>
+      <w:r>
+        <w:rPr>
+          <w:color w:val="000000"/>
+          <w:sz w:val="21"/>
+          <w:szCs w:val="21"/>
+        </w:rPr>
+        <w:t>A chaque création de table il est nécessaire de préciser le moteur de stockage ou « </w:t>
+      </w:r>
+      <w:proofErr w:type="spellStart"/>
+      <w:r>
+        <w:rPr>
+          <w:color w:val="000000"/>
+          <w:sz w:val="21"/>
+          <w:szCs w:val="21"/>
+        </w:rPr>
+        <w:t>engine</w:t>
+      </w:r>
+      <w:proofErr w:type="spellEnd"/>
+      <w:r>
+        <w:rPr>
+          <w:color w:val="000000"/>
+          <w:sz w:val="21"/>
+          <w:szCs w:val="21"/>
+        </w:rPr>
+        <w:t xml:space="preserve"> ». </w:t>
+      </w:r>
+      <w:r>
+        <w:rPr>
+          <w:color w:val="000000"/>
+          <w:sz w:val="21"/>
+          <w:szCs w:val="21"/>
+        </w:rPr>
+        <w:t xml:space="preserve">J’ai choisi </w:t>
+      </w:r>
+      <w:proofErr w:type="spellStart"/>
+      <w:r>
+        <w:rPr>
+          <w:color w:val="000000"/>
+          <w:sz w:val="21"/>
+          <w:szCs w:val="21"/>
+        </w:rPr>
+        <w:t>innodb</w:t>
+      </w:r>
+      <w:proofErr w:type="spellEnd"/>
+      <w:r>
+        <w:rPr>
+          <w:color w:val="000000"/>
+          <w:sz w:val="21"/>
+          <w:szCs w:val="21"/>
+        </w:rPr>
+        <w:t xml:space="preserve"> pour sécuriser les requêtes. Cela permet également d’améliorer les performances. On doit également encrypter les mots de passes pour ne pas les stocker en clair dans la BD. </w:t>
+      </w:r>
+    </w:p>
+    <w:p>
+      <w:pPr>
+        <w:pBdr>
           <w:top w:val="nil"/>
           <w:left w:val="nil"/>
           <w:bottom w:val="nil"/>
@@ -1655,8 +1855,7 @@
           <w:sz w:val="21"/>
           <w:szCs w:val="21"/>
         </w:rPr>
-        <w:lastRenderedPageBreak/>
-        <w:t xml:space="preserve">Pour les diagrammes des cas d’utilisation et d’activité : </w:t>
+        <w:t xml:space="preserve">Pour les diagrammes : </w:t>
       </w:r>
       <w:r>
         <w:rPr>
@@ -1688,16 +1887,26 @@
           <w:sz w:val="21"/>
           <w:szCs w:val="21"/>
         </w:rPr>
-        <w:t xml:space="preserve">Pour le MCD : </w:t>
-      </w:r>
-      <w:r>
-        <w:rPr>
-          <w:color w:val="000000"/>
-          <w:sz w:val="21"/>
-          <w:szCs w:val="21"/>
-        </w:rPr>
-        <w:t>draw.io</w:t>
-      </w:r>
+        <w:t>Pour la BD</w:t>
+      </w:r>
+      <w:r>
+        <w:rPr>
+          <w:color w:val="000000"/>
+          <w:sz w:val="21"/>
+          <w:szCs w:val="21"/>
+        </w:rPr>
+        <w:t xml:space="preserve"> : </w:t>
+      </w:r>
+      <w:proofErr w:type="spellStart"/>
+      <w:r>
+        <w:rPr>
+          <w:color w:val="000000"/>
+          <w:sz w:val="21"/>
+          <w:szCs w:val="21"/>
+        </w:rPr>
+        <w:t>VSCode</w:t>
+      </w:r>
+      <w:proofErr w:type="spellEnd"/>
     </w:p>
     <w:p>
       <w:pPr>
@@ -1714,6 +1923,14 @@
           <w:szCs w:val="21"/>
         </w:rPr>
       </w:pPr>
+      <w:r>
+        <w:rPr>
+          <w:color w:val="000000"/>
+          <w:sz w:val="21"/>
+          <w:szCs w:val="21"/>
+        </w:rPr>
+        <w:t>Pour le remplissage des tables : mockaroo.com</w:t>
+      </w:r>
     </w:p>
     <w:p>
       <w:pPr>
@@ -1730,6 +1947,14 @@
           <w:szCs w:val="21"/>
         </w:rPr>
       </w:pPr>
+      <w:r>
+        <w:rPr>
+          <w:color w:val="000000"/>
+          <w:sz w:val="21"/>
+          <w:szCs w:val="21"/>
+        </w:rPr>
+        <w:t>Pour sécuriser les mots de passe : bcrypt.fr</w:t>
+      </w:r>
     </w:p>
     <w:p>
       <w:pPr>
@@ -1746,6 +1971,32 @@
           <w:szCs w:val="21"/>
         </w:rPr>
       </w:pPr>
+      <w:r>
+        <w:rPr>
+          <w:color w:val="000000"/>
+          <w:sz w:val="21"/>
+          <w:szCs w:val="21"/>
+        </w:rPr>
+        <w:t>Moteur de stockage transactionnel</w:t>
+      </w:r>
+      <w:r>
+        <w:rPr>
+          <w:color w:val="000000"/>
+          <w:sz w:val="21"/>
+          <w:szCs w:val="21"/>
+        </w:rPr>
+        <w:t xml:space="preserve"> : </w:t>
+      </w:r>
+      <w:proofErr w:type="spellStart"/>
+      <w:r>
+        <w:rPr>
+          <w:color w:val="000000"/>
+          <w:sz w:val="21"/>
+          <w:szCs w:val="21"/>
+        </w:rPr>
+        <w:t>innodb</w:t>
+      </w:r>
+      <w:proofErr w:type="spellEnd"/>
     </w:p>
     <w:p>
       <w:pPr>
@@ -1881,6 +2132,66 @@
     <w:p>
       <w:pPr>
         <w:pBdr>
+          <w:top w:val="single" w:sz="4" w:space="1" w:color="auto"/>
+          <w:left w:val="single" w:sz="4" w:space="1" w:color="auto"/>
+          <w:bottom w:val="single" w:sz="4" w:space="1" w:color="auto"/>
+          <w:right w:val="single" w:sz="4" w:space="1" w:color="auto"/>
+          <w:between w:val="nil"/>
+        </w:pBdr>
+        <w:rPr>
+          <w:color w:val="000000"/>
+          <w:sz w:val="21"/>
+          <w:szCs w:val="21"/>
+        </w:rPr>
+      </w:pPr>
+    </w:p>
+    <w:p>
+      <w:pPr>
+        <w:pBdr>
+          <w:top w:val="single" w:sz="4" w:space="1" w:color="auto"/>
+          <w:left w:val="single" w:sz="4" w:space="1" w:color="auto"/>
+          <w:bottom w:val="single" w:sz="4" w:space="1" w:color="auto"/>
+          <w:right w:val="single" w:sz="4" w:space="1" w:color="auto"/>
+          <w:between w:val="nil"/>
+        </w:pBdr>
+        <w:rPr>
+          <w:color w:val="000000"/>
+          <w:sz w:val="21"/>
+          <w:szCs w:val="21"/>
+        </w:rPr>
+      </w:pPr>
+      <w:proofErr w:type="spellStart"/>
+      <w:r>
+        <w:rPr>
+          <w:color w:val="000000"/>
+          <w:sz w:val="21"/>
+          <w:szCs w:val="21"/>
+        </w:rPr>
+        <w:t>Evaluation</w:t>
+      </w:r>
+      <w:proofErr w:type="spellEnd"/>
+      <w:r>
+        <w:rPr>
+          <w:color w:val="000000"/>
+          <w:sz w:val="21"/>
+          <w:szCs w:val="21"/>
+        </w:rPr>
+        <w:t xml:space="preserve"> réalisée pour </w:t>
+      </w:r>
+      <w:proofErr w:type="spellStart"/>
+      <w:r>
+        <w:rPr>
+          <w:color w:val="000000"/>
+          <w:sz w:val="21"/>
+          <w:szCs w:val="21"/>
+        </w:rPr>
+        <w:t>Studi</w:t>
+      </w:r>
+      <w:proofErr w:type="spellEnd"/>
+    </w:p>
+    <w:p>
+      <w:pPr>
+        <w:pBdr>
           <w:top w:val="nil"/>
           <w:left w:val="nil"/>
           <w:bottom w:val="nil"/>
@@ -1897,6 +2208,84 @@
     <w:p>
       <w:pPr>
         <w:pBdr>
+          <w:top w:val="nil"/>
+          <w:left w:val="nil"/>
+          <w:bottom w:val="nil"/>
+          <w:right w:val="nil"/>
+          <w:between w:val="nil"/>
+        </w:pBdr>
+        <w:rPr>
+          <w:color w:val="000000"/>
+          <w:sz w:val="21"/>
+          <w:szCs w:val="21"/>
+        </w:rPr>
+      </w:pPr>
+    </w:p>
+    <w:p>
+      <w:pPr>
+        <w:numPr>
+          <w:ilvl w:val="0"/>
+          <w:numId w:val="1"/>
+        </w:numPr>
+        <w:pBdr>
+          <w:top w:val="nil"/>
+          <w:left w:val="nil"/>
+          <w:bottom w:val="nil"/>
+          <w:right w:val="nil"/>
+          <w:between w:val="nil"/>
+        </w:pBdr>
+        <w:ind w:left="0" w:firstLine="0"/>
+        <w:rPr>
+          <w:color w:val="000000"/>
+          <w:sz w:val="21"/>
+          <w:szCs w:val="21"/>
+        </w:rPr>
+      </w:pPr>
+      <w:r>
+        <w:rPr>
+          <w:color w:val="000000"/>
+          <w:sz w:val="21"/>
+          <w:szCs w:val="21"/>
+        </w:rPr>
+        <w:t>Informations complémentaires (</w:t>
+      </w:r>
+      <w:r>
+        <w:rPr>
+          <w:i/>
+          <w:color w:val="000000"/>
+          <w:sz w:val="21"/>
+          <w:szCs w:val="21"/>
+        </w:rPr>
+        <w:t>facultatif</w:t>
+      </w:r>
+      <w:r>
+        <w:rPr>
+          <w:color w:val="000000"/>
+          <w:sz w:val="21"/>
+          <w:szCs w:val="21"/>
+        </w:rPr>
+        <w:t>)</w:t>
+      </w:r>
+    </w:p>
+    <w:p>
+      <w:pPr>
+        <w:pBdr>
+          <w:top w:val="nil"/>
+          <w:left w:val="nil"/>
+          <w:bottom w:val="nil"/>
+          <w:right w:val="nil"/>
+          <w:between w:val="nil"/>
+        </w:pBdr>
+        <w:rPr>
+          <w:color w:val="000000"/>
+          <w:sz w:val="21"/>
+          <w:szCs w:val="21"/>
+        </w:rPr>
+      </w:pPr>
+    </w:p>
+    <w:p>
+      <w:pPr>
+        <w:pBdr>
           <w:top w:val="single" w:sz="4" w:space="1" w:color="auto"/>
           <w:left w:val="single" w:sz="4" w:space="1" w:color="auto"/>
           <w:bottom w:val="single" w:sz="4" w:space="1" w:color="auto"/>
@@ -1909,6 +2298,14 @@
           <w:szCs w:val="21"/>
         </w:rPr>
       </w:pPr>
+      <w:r>
+        <w:rPr>
+          <w:color w:val="000000"/>
+          <w:sz w:val="21"/>
+          <w:szCs w:val="21"/>
+        </w:rPr>
+        <w:t>J’estime que ce projet n’est pas abouti et je suis au regret de devoir vous le présenter dans l’état. Je suis malheureusement contrainte de soumettre mes évaluations telles quelles sinon je perdrai mon financement pôle emploi.</w:t>
+      </w:r>
     </w:p>
     <w:p>
       <w:pPr>
@@ -1925,6 +2322,14 @@
           <w:szCs w:val="21"/>
         </w:rPr>
       </w:pPr>
+      <w:r>
+        <w:rPr>
+          <w:color w:val="000000"/>
+          <w:sz w:val="21"/>
+          <w:szCs w:val="21"/>
+        </w:rPr>
+        <w:t xml:space="preserve">Je prendrai vos remarques en compte pour vous renvoyer le travail final lorsque j’aurais eu la possibilité de travailler les cours correspondants afin que mon projet reflète réellement mes capacités. </w:t>
+      </w:r>
     </w:p>
     <w:p>
       <w:pPr>
@@ -1941,70 +2346,14 @@
           <w:szCs w:val="21"/>
         </w:rPr>
       </w:pPr>
-    </w:p>
-    <w:p>
-      <w:pPr>
-        <w:pBdr>
-          <w:top w:val="single" w:sz="4" w:space="1" w:color="auto"/>
-          <w:left w:val="single" w:sz="4" w:space="1" w:color="auto"/>
-          <w:bottom w:val="single" w:sz="4" w:space="1" w:color="auto"/>
-          <w:right w:val="single" w:sz="4" w:space="1" w:color="auto"/>
-          <w:between w:val="nil"/>
-        </w:pBdr>
-        <w:rPr>
-          <w:color w:val="000000"/>
-          <w:sz w:val="21"/>
-          <w:szCs w:val="21"/>
-        </w:rPr>
-      </w:pPr>
-    </w:p>
-    <w:p>
-      <w:pPr>
-        <w:pBdr>
-          <w:top w:val="single" w:sz="4" w:space="1" w:color="auto"/>
-          <w:left w:val="single" w:sz="4" w:space="1" w:color="auto"/>
-          <w:bottom w:val="single" w:sz="4" w:space="1" w:color="auto"/>
-          <w:right w:val="single" w:sz="4" w:space="1" w:color="auto"/>
-          <w:between w:val="nil"/>
-        </w:pBdr>
-        <w:rPr>
-          <w:color w:val="000000"/>
-          <w:sz w:val="21"/>
-          <w:szCs w:val="21"/>
-        </w:rPr>
-      </w:pPr>
-    </w:p>
-    <w:p>
-      <w:pPr>
-        <w:pBdr>
-          <w:top w:val="single" w:sz="4" w:space="1" w:color="auto"/>
-          <w:left w:val="single" w:sz="4" w:space="1" w:color="auto"/>
-          <w:bottom w:val="single" w:sz="4" w:space="1" w:color="auto"/>
-          <w:right w:val="single" w:sz="4" w:space="1" w:color="auto"/>
-          <w:between w:val="nil"/>
-        </w:pBdr>
-        <w:rPr>
-          <w:color w:val="000000"/>
-          <w:sz w:val="21"/>
-          <w:szCs w:val="21"/>
-        </w:rPr>
-      </w:pPr>
-    </w:p>
-    <w:p>
-      <w:pPr>
-        <w:pBdr>
-          <w:top w:val="single" w:sz="4" w:space="1" w:color="auto"/>
-          <w:left w:val="single" w:sz="4" w:space="1" w:color="auto"/>
-          <w:bottom w:val="single" w:sz="4" w:space="1" w:color="auto"/>
-          <w:right w:val="single" w:sz="4" w:space="1" w:color="auto"/>
-          <w:between w:val="nil"/>
-        </w:pBdr>
-        <w:rPr>
-          <w:color w:val="000000"/>
-          <w:sz w:val="21"/>
-          <w:szCs w:val="21"/>
-        </w:rPr>
-      </w:pPr>
+      <w:r>
+        <w:rPr>
+          <w:color w:val="000000"/>
+          <w:sz w:val="21"/>
+          <w:szCs w:val="21"/>
+        </w:rPr>
+        <w:t>En vous remerciant de votre compréhension…</w:t>
+      </w:r>
     </w:p>
     <w:p>
       <w:pPr>
@@ -2022,177 +2371,11 @@
         </w:rPr>
       </w:pPr>
     </w:p>
-    <w:p>
-      <w:pPr>
-        <w:pBdr>
-          <w:top w:val="nil"/>
-          <w:left w:val="nil"/>
-          <w:bottom w:val="nil"/>
-          <w:right w:val="nil"/>
-          <w:between w:val="nil"/>
-        </w:pBdr>
-        <w:rPr>
-          <w:color w:val="000000"/>
-          <w:sz w:val="21"/>
-          <w:szCs w:val="21"/>
-        </w:rPr>
-      </w:pPr>
-    </w:p>
-    <w:p>
-      <w:pPr>
-        <w:numPr>
-          <w:ilvl w:val="0"/>
-          <w:numId w:val="1"/>
-        </w:numPr>
-        <w:pBdr>
-          <w:top w:val="nil"/>
-          <w:left w:val="nil"/>
-          <w:bottom w:val="nil"/>
-          <w:right w:val="nil"/>
-          <w:between w:val="nil"/>
-        </w:pBdr>
-        <w:ind w:left="0" w:firstLine="0"/>
-        <w:rPr>
-          <w:color w:val="000000"/>
-          <w:sz w:val="21"/>
-          <w:szCs w:val="21"/>
-        </w:rPr>
-      </w:pPr>
-      <w:r>
-        <w:rPr>
-          <w:color w:val="000000"/>
-          <w:sz w:val="21"/>
-          <w:szCs w:val="21"/>
-        </w:rPr>
-        <w:t>Informations complémentaires (</w:t>
-      </w:r>
-      <w:r>
-        <w:rPr>
-          <w:i/>
-          <w:color w:val="000000"/>
-          <w:sz w:val="21"/>
-          <w:szCs w:val="21"/>
-        </w:rPr>
-        <w:t>facultatif</w:t>
-      </w:r>
-      <w:r>
-        <w:rPr>
-          <w:color w:val="000000"/>
-          <w:sz w:val="21"/>
-          <w:szCs w:val="21"/>
-        </w:rPr>
-        <w:t>)</w:t>
-      </w:r>
-    </w:p>
-    <w:p>
-      <w:pPr>
-        <w:pBdr>
-          <w:top w:val="nil"/>
-          <w:left w:val="nil"/>
-          <w:bottom w:val="nil"/>
-          <w:right w:val="nil"/>
-          <w:between w:val="nil"/>
-        </w:pBdr>
-        <w:rPr>
-          <w:color w:val="000000"/>
-          <w:sz w:val="21"/>
-          <w:szCs w:val="21"/>
-        </w:rPr>
-      </w:pPr>
-    </w:p>
-    <w:p>
-      <w:pPr>
-        <w:pBdr>
-          <w:top w:val="single" w:sz="4" w:space="1" w:color="auto"/>
-          <w:left w:val="single" w:sz="4" w:space="1" w:color="auto"/>
-          <w:bottom w:val="single" w:sz="4" w:space="1" w:color="auto"/>
-          <w:right w:val="single" w:sz="4" w:space="1" w:color="auto"/>
-          <w:between w:val="nil"/>
-        </w:pBdr>
-        <w:rPr>
-          <w:color w:val="000000"/>
-          <w:sz w:val="21"/>
-          <w:szCs w:val="21"/>
-        </w:rPr>
-      </w:pPr>
-      <w:r>
-        <w:rPr>
-          <w:color w:val="000000"/>
-          <w:sz w:val="21"/>
-          <w:szCs w:val="21"/>
-        </w:rPr>
-        <w:t>J’estime que ce projet n’est pas abouti et je suis au regret de devoir vous le présenter dans l’état. Je suis malheureusement contrainte de soumettre mes évaluations telles quelles sinon je perdrai mon financement pôle emploi.</w:t>
-      </w:r>
-    </w:p>
-    <w:p>
-      <w:pPr>
-        <w:pBdr>
-          <w:top w:val="single" w:sz="4" w:space="1" w:color="auto"/>
-          <w:left w:val="single" w:sz="4" w:space="1" w:color="auto"/>
-          <w:bottom w:val="single" w:sz="4" w:space="1" w:color="auto"/>
-          <w:right w:val="single" w:sz="4" w:space="1" w:color="auto"/>
-          <w:between w:val="nil"/>
-        </w:pBdr>
-        <w:rPr>
-          <w:color w:val="000000"/>
-          <w:sz w:val="21"/>
-          <w:szCs w:val="21"/>
-        </w:rPr>
-      </w:pPr>
-      <w:r>
-        <w:rPr>
-          <w:color w:val="000000"/>
-          <w:sz w:val="21"/>
-          <w:szCs w:val="21"/>
-        </w:rPr>
-        <w:t xml:space="preserve">Je prendrai vos remarques en compte pour vous renvoyer le travail final lorsque j’aurais eu la possibilité de travailler les cours correspondants afin que mon projet reflète réellement mes capacités. </w:t>
-      </w:r>
-    </w:p>
-    <w:p>
-      <w:pPr>
-        <w:pBdr>
-          <w:top w:val="single" w:sz="4" w:space="1" w:color="auto"/>
-          <w:left w:val="single" w:sz="4" w:space="1" w:color="auto"/>
-          <w:bottom w:val="single" w:sz="4" w:space="1" w:color="auto"/>
-          <w:right w:val="single" w:sz="4" w:space="1" w:color="auto"/>
-          <w:between w:val="nil"/>
-        </w:pBdr>
-        <w:rPr>
-          <w:color w:val="000000"/>
-          <w:sz w:val="21"/>
-          <w:szCs w:val="21"/>
-        </w:rPr>
-      </w:pPr>
-      <w:r>
-        <w:rPr>
-          <w:color w:val="000000"/>
-          <w:sz w:val="21"/>
-          <w:szCs w:val="21"/>
-        </w:rPr>
-        <w:t>En vous remerciant de votre compréhension…</w:t>
-      </w:r>
-    </w:p>
-    <w:p>
-      <w:pPr>
-        <w:pBdr>
-          <w:top w:val="nil"/>
-          <w:left w:val="nil"/>
-          <w:bottom w:val="nil"/>
-          <w:right w:val="nil"/>
-          <w:between w:val="nil"/>
-        </w:pBdr>
-        <w:rPr>
-          <w:color w:val="000000"/>
-          <w:sz w:val="21"/>
-          <w:szCs w:val="21"/>
-        </w:rPr>
-      </w:pPr>
-    </w:p>
     <w:sectPr>
-      <w:headerReference w:type="even" r:id="rId12"/>
-      <w:headerReference w:type="default" r:id="rId13"/>
-      <w:footerReference w:type="default" r:id="rId14"/>
-      <w:headerReference w:type="first" r:id="rId15"/>
+      <w:headerReference w:type="even" r:id="rId13"/>
+      <w:headerReference w:type="default" r:id="rId14"/>
+      <w:footerReference w:type="default" r:id="rId15"/>
+      <w:headerReference w:type="first" r:id="rId16"/>
       <w:pgSz w:w="11906" w:h="16838"/>
       <w:pgMar w:top="1418" w:right="1417" w:bottom="1417" w:left="1417" w:header="708" w:footer="426" w:gutter="0"/>
       <w:pgNumType w:start="1"/>

</xml_diff>